<commit_message>
Navegación, formularios, tablas y Flexbox
</commit_message>
<xml_diff>
--- a/Resumen del Curso.docx
+++ b/Resumen del Curso.docx
@@ -71,6 +71,55 @@
         </w:rPr>
         <w:t>Detalles de la etiqueta FIGURE?</w:t>
       </w:r>
+    </w:p>
+    <w:p>
+      <w:pPr>
+        <w:rPr>
+          <w:sz w:val="24"/>
+          <w:szCs w:val="24"/>
+        </w:rPr>
+      </w:pPr>
+      <w:proofErr w:type="spellStart"/>
+      <w:r>
+        <w:rPr>
+          <w:sz w:val="24"/>
+          <w:szCs w:val="24"/>
+        </w:rPr>
+        <w:t>Display</w:t>
+      </w:r>
+      <w:proofErr w:type="spellEnd"/>
+      <w:r>
+        <w:rPr>
+          <w:sz w:val="24"/>
+          <w:szCs w:val="24"/>
+        </w:rPr>
+        <w:t xml:space="preserve">: </w:t>
+      </w:r>
+      <w:proofErr w:type="spellStart"/>
+      <w:r>
+        <w:rPr>
+          <w:sz w:val="24"/>
+          <w:szCs w:val="24"/>
+        </w:rPr>
+        <w:t>flex</w:t>
+      </w:r>
+      <w:proofErr w:type="spellEnd"/>
+      <w:r>
+        <w:rPr>
+          <w:sz w:val="24"/>
+          <w:szCs w:val="24"/>
+        </w:rPr>
+        <w:t xml:space="preserve"> y </w:t>
+      </w:r>
+      <w:proofErr w:type="spellStart"/>
+      <w:r>
+        <w:rPr>
+          <w:sz w:val="24"/>
+          <w:szCs w:val="24"/>
+        </w:rPr>
+        <w:t>justify-content</w:t>
+      </w:r>
+      <w:proofErr w:type="spellEnd"/>
     </w:p>
     <w:p>
       <w:pPr>
@@ -186,28 +235,7 @@
           <w:sz w:val="24"/>
           <w:szCs w:val="24"/>
         </w:rPr>
-        <w:t xml:space="preserve"> para importar varia fuentes (</w:t>
-      </w:r>
-      <w:r>
-        <w:rPr>
-          <w:sz w:val="24"/>
-          <w:szCs w:val="24"/>
-        </w:rPr>
-        <w:t>&lt;link href="https://fonts.googleapis.com/css?family=</w:t>
-      </w:r>
-      <w:r>
-        <w:rPr>
-          <w:sz w:val="24"/>
-          <w:szCs w:val="24"/>
-        </w:rPr>
-        <w:t>Allerta|Montserrat:400,700</w:t>
-      </w:r>
-      <w:r>
-        <w:rPr>
-          <w:sz w:val="24"/>
-          <w:szCs w:val="24"/>
-        </w:rPr>
-        <w:t xml:space="preserve">" </w:t>
+        <w:t xml:space="preserve"> para importar varia fuentes (&lt;link href="https://fonts.googleapis.com/css?family=Allerta|Montserrat:400,700" </w:t>
       </w:r>
       <w:proofErr w:type="spellStart"/>
       <w:r>
@@ -239,7 +267,62 @@
           <w:sz w:val="24"/>
           <w:szCs w:val="24"/>
         </w:rPr>
-        <w:t>"&gt;</w:t>
+        <w:t>"&gt; )</w:t>
+      </w:r>
+    </w:p>
+    <w:p>
+      <w:pPr>
+        <w:pStyle w:val="Prrafodelista"/>
+        <w:numPr>
+          <w:ilvl w:val="0"/>
+          <w:numId w:val="1"/>
+        </w:numPr>
+        <w:rPr>
+          <w:sz w:val="24"/>
+          <w:szCs w:val="24"/>
+        </w:rPr>
+      </w:pPr>
+      <w:r>
+        <w:rPr>
+          <w:sz w:val="24"/>
+          <w:szCs w:val="24"/>
+        </w:rPr>
+        <w:t>Las propiedades CSS de Flex solo afecta a los hijos del elemento que tiene el estilo.</w:t>
+      </w:r>
+    </w:p>
+    <w:p>
+      <w:pPr>
+        <w:pStyle w:val="Prrafodelista"/>
+        <w:numPr>
+          <w:ilvl w:val="0"/>
+          <w:numId w:val="1"/>
+        </w:numPr>
+        <w:rPr>
+          <w:sz w:val="24"/>
+          <w:szCs w:val="24"/>
+        </w:rPr>
+      </w:pPr>
+      <w:r>
+        <w:rPr>
+          <w:sz w:val="24"/>
+          <w:szCs w:val="24"/>
+        </w:rPr>
+        <w:t>Las entidades HTML son iconos de otros idiomas que se interpretan con un conjunto de caracteres (</w:t>
+      </w:r>
+      <w:r>
+        <w:rPr>
+          <w:sz w:val="24"/>
+          <w:szCs w:val="24"/>
+        </w:rPr>
+        <w:t>https://dev.w3.org/html5/html-author/</w:t>
+      </w:r>
+      <w:proofErr w:type="gramStart"/>
+      <w:r>
+        <w:rPr>
+          <w:sz w:val="24"/>
+          <w:szCs w:val="24"/>
+        </w:rPr>
+        <w:t>charref</w:t>
       </w:r>
       <w:r>
         <w:rPr>
@@ -247,9 +330,86 @@
           <w:szCs w:val="24"/>
         </w:rPr>
         <w:t xml:space="preserve"> )</w:t>
+      </w:r>
+      <w:proofErr w:type="gramEnd"/>
+      <w:r>
+        <w:rPr>
+          <w:sz w:val="24"/>
+          <w:szCs w:val="24"/>
+        </w:rPr>
+        <w:t xml:space="preserve">. Pero Google los rastrea como letras raras. Por eso se usa mejor </w:t>
+      </w:r>
+      <w:proofErr w:type="spellStart"/>
+      <w:r>
+        <w:rPr>
+          <w:sz w:val="24"/>
+          <w:szCs w:val="24"/>
+        </w:rPr>
+        <w:t>PseudoElementos</w:t>
+      </w:r>
+      <w:proofErr w:type="spellEnd"/>
+      <w:r>
+        <w:rPr>
+          <w:sz w:val="24"/>
+          <w:szCs w:val="24"/>
+        </w:rPr>
+        <w:t xml:space="preserve"> </w:t>
+      </w:r>
+      <w:r>
+        <w:rPr>
+          <w:sz w:val="24"/>
+          <w:szCs w:val="24"/>
+        </w:rPr>
+        <w:t>(</w:t>
+      </w:r>
+      <w:proofErr w:type="spellStart"/>
+      <w:r>
+        <w:rPr>
+          <w:sz w:val="24"/>
+          <w:szCs w:val="24"/>
+        </w:rPr>
+        <w:t>after</w:t>
+      </w:r>
+      <w:proofErr w:type="spellEnd"/>
+      <w:r>
+        <w:rPr>
+          <w:sz w:val="24"/>
+          <w:szCs w:val="24"/>
+        </w:rPr>
+        <w:t xml:space="preserve">, </w:t>
+      </w:r>
+      <w:proofErr w:type="spellStart"/>
+      <w:r>
+        <w:rPr>
+          <w:sz w:val="24"/>
+          <w:szCs w:val="24"/>
+        </w:rPr>
+        <w:t>before</w:t>
+      </w:r>
+      <w:proofErr w:type="spellEnd"/>
+      <w:r>
+        <w:rPr>
+          <w:sz w:val="24"/>
+          <w:szCs w:val="24"/>
+        </w:rPr>
+        <w:t>)</w:t>
+      </w:r>
+      <w:r>
+        <w:rPr>
+          <w:sz w:val="24"/>
+          <w:szCs w:val="24"/>
+        </w:rPr>
+        <w:t xml:space="preserve"> </w:t>
       </w:r>
       <w:bookmarkStart w:id="0" w:name="_GoBack"/>
       <w:bookmarkEnd w:id="0"/>
+      <w:r>
+        <w:rPr>
+          <w:sz w:val="24"/>
+          <w:szCs w:val="24"/>
+        </w:rPr>
+        <w:t>permite agregar contenido desde un estilo.</w:t>
+      </w:r>
     </w:p>
     <w:sectPr>
       <w:pgSz w:w="12240" w:h="15840"/>

</xml_diff>